<commit_message>
CORREÇÕES CRÍTICAS v2.0.0 - Sistema 100% funcional
 Bugs corrigidos:
- Codificação UTF-8 (João, Conceição)
- Duplicação de rotas removida
- Validação CPF completa c/ dígitos
- Normalização de dados (CPF/placa)
- Controle de sessão consistente
- Salvamento otimizado (50% menos I/O)
- Logging detalhado implementado
- Tratamento de erros robusto

 Testes: 6/6 passaram
 Pronto para produção!
</commit_message>
<xml_diff>
--- a/Teste_estacionamento_rotativo.docx
+++ b/Teste_estacionamento_rotativo.docx
@@ -74,8 +74,13 @@
       <w:pPr>
         <w:pStyle w:val="PargrafodaLista"/>
       </w:pPr>
-      <w:r>
-        <w:t xml:space="preserve">Placa : </w:t>
+      <w:proofErr w:type="gramStart"/>
+      <w:r>
+        <w:t>Placa :</w:t>
+      </w:r>
+      <w:proofErr w:type="gramEnd"/>
+      <w:r>
+        <w:t xml:space="preserve"> </w:t>
       </w:r>
       <w:r>
         <w:t>BEE4R22</w:t>
@@ -96,8 +101,13 @@
       <w:pPr>
         <w:pStyle w:val="PargrafodaLista"/>
       </w:pPr>
-      <w:r>
-        <w:t xml:space="preserve">Modelo : Palio   </w:t>
+      <w:proofErr w:type="gramStart"/>
+      <w:r>
+        <w:t>Modelo :</w:t>
+      </w:r>
+      <w:proofErr w:type="gramEnd"/>
+      <w:r>
+        <w:t xml:space="preserve"> Palio   </w:t>
       </w:r>
     </w:p>
     <w:p>
@@ -134,7 +144,13 @@
         <w:pStyle w:val="PargrafodaLista"/>
       </w:pPr>
       <w:r>
-        <w:t>-----------------------------------------------------------------------------------------------1- Cadastro de Veículo:</w:t>
+        <w:t>-----------------------------------------------------------------------------------------------</w:t>
+      </w:r>
+      <w:r>
+        <w:t>2</w:t>
+      </w:r>
+      <w:r>
+        <w:t>- Cadastro de Veículo:</w:t>
       </w:r>
     </w:p>
     <w:p>
@@ -154,7 +170,7 @@
         <w:t>C</w:t>
       </w:r>
       <w:r>
-        <w:t>EA 4F33</w:t>
+        <w:t>E 4F33</w:t>
       </w:r>
     </w:p>
     <w:p>
@@ -165,7 +181,7 @@
         <w:t>CPF:</w:t>
       </w:r>
       <w:r>
-        <w:t>098.754.855.52</w:t>
+        <w:t xml:space="preserve"> 390.533.447-05</w:t>
       </w:r>
     </w:p>
     <w:p>
@@ -225,7 +241,10 @@
         <w:pStyle w:val="PargrafodaLista"/>
       </w:pPr>
       <w:r>
-        <w:t>1- Cadastro de Veículo:</w:t>
+        <w:t>3</w:t>
+      </w:r>
+      <w:r>
+        <w:t>- Cadastro de Veículo:</w:t>
       </w:r>
     </w:p>
     <w:p>
@@ -235,6 +254,9 @@
       <w:r>
         <w:t>Placa:</w:t>
       </w:r>
+      <w:r>
+        <w:t>ADE7F32</w:t>
+      </w:r>
     </w:p>
     <w:p>
       <w:pPr>
@@ -243,14 +265,28 @@
       <w:r>
         <w:t>CPF:</w:t>
       </w:r>
-    </w:p>
-    <w:p>
-      <w:pPr>
-        <w:pStyle w:val="PargrafodaLista"/>
-      </w:pPr>
+      <w:r>
+        <w:t xml:space="preserve"> 123.456.789-09</w:t>
+      </w:r>
+    </w:p>
+    <w:p>
+      <w:pPr>
+        <w:pStyle w:val="PargrafodaLista"/>
+      </w:pPr>
+      <w:proofErr w:type="spellStart"/>
       <w:r>
         <w:t>Modelo:</w:t>
       </w:r>
+      <w:r>
+        <w:t>Punto</w:t>
+      </w:r>
+      <w:proofErr w:type="spellEnd"/>
+      <w:r>
+        <w:t xml:space="preserve"> 1.6</w:t>
+      </w:r>
+      <w:r>
+        <w:tab/>
+      </w:r>
     </w:p>
     <w:p>
       <w:pPr>
@@ -259,6 +295,17 @@
       <w:r>
         <w:t>Nome:</w:t>
       </w:r>
+      <w:r>
+        <w:t xml:space="preserve"> </w:t>
+      </w:r>
+      <w:proofErr w:type="spellStart"/>
+      <w:r>
+        <w:t>Vagener</w:t>
+      </w:r>
+      <w:proofErr w:type="spellEnd"/>
+      <w:r>
+        <w:t xml:space="preserve"> Moreira costa </w:t>
+      </w:r>
     </w:p>
     <w:p>
       <w:pPr>
@@ -266,6 +313,9 @@
       </w:pPr>
       <w:r>
         <w:t>Bloco:</w:t>
+      </w:r>
+      <w:r>
+        <w:t xml:space="preserve"> 10</w:t>
       </w:r>
     </w:p>
     <w:p>
@@ -278,6 +328,9 @@
       <w:r>
         <w:t>Apartamento:</w:t>
       </w:r>
+      <w:r>
+        <w:t xml:space="preserve"> 101</w:t>
+      </w:r>
     </w:p>
     <w:p>
       <w:pPr>
@@ -294,6 +347,9 @@
       <w:r>
         <w:t>Placa:</w:t>
       </w:r>
+      <w:r>
+        <w:t>BDA5H58</w:t>
+      </w:r>
     </w:p>
     <w:p>
       <w:pPr>
@@ -302,6 +358,9 @@
       <w:r>
         <w:t>CPF:</w:t>
       </w:r>
+      <w:r>
+        <w:t xml:space="preserve"> 123.456.789-09</w:t>
+      </w:r>
     </w:p>
     <w:p>
       <w:pPr>
@@ -309,7 +368,7 @@
       </w:pPr>
       <w:r>
         <w:lastRenderedPageBreak/>
-        <w:t>Modelo:</w:t>
+        <w:t xml:space="preserve">Modelo: Corolla 2.0 </w:t>
       </w:r>
     </w:p>
     <w:p>
@@ -319,6 +378,9 @@
       <w:r>
         <w:t>Nome:</w:t>
       </w:r>
+      <w:r>
+        <w:t xml:space="preserve"> Jorge Mateus</w:t>
+      </w:r>
     </w:p>
     <w:p>
       <w:pPr>
@@ -326,6 +388,9 @@
       </w:pPr>
       <w:r>
         <w:t>Bloco:</w:t>
+      </w:r>
+      <w:r>
+        <w:t>15 A</w:t>
       </w:r>
     </w:p>
     <w:p>
@@ -338,6 +403,9 @@
       <w:r>
         <w:t>Apartamento:</w:t>
       </w:r>
+      <w:r>
+        <w:t xml:space="preserve"> 503</w:t>
+      </w:r>
     </w:p>
     <w:p>
       <w:pPr>
@@ -354,6 +422,9 @@
       <w:r>
         <w:t>Placa:</w:t>
       </w:r>
+      <w:r>
+        <w:t>AVX9F34</w:t>
+      </w:r>
     </w:p>
     <w:p>
       <w:pPr>
@@ -362,22 +433,59 @@
       <w:r>
         <w:t>CPF:</w:t>
       </w:r>
-    </w:p>
-    <w:p>
-      <w:pPr>
-        <w:pStyle w:val="PargrafodaLista"/>
-      </w:pPr>
+      <w:r>
+        <w:t xml:space="preserve"> 987.654.321-00</w:t>
+      </w:r>
+    </w:p>
+    <w:p>
+      <w:pPr>
+        <w:pStyle w:val="PargrafodaLista"/>
+      </w:pPr>
+      <w:proofErr w:type="spellStart"/>
       <w:r>
         <w:t>Modelo:</w:t>
       </w:r>
-    </w:p>
-    <w:p>
-      <w:pPr>
-        <w:pStyle w:val="PargrafodaLista"/>
-      </w:pPr>
+      <w:r>
+        <w:t>Gol</w:t>
+      </w:r>
+      <w:proofErr w:type="spellEnd"/>
+      <w:r>
+        <w:t xml:space="preserve"> </w:t>
+      </w:r>
+      <w:proofErr w:type="spellStart"/>
+      <w:r>
+        <w:t>gti</w:t>
+      </w:r>
+      <w:proofErr w:type="spellEnd"/>
+      <w:r>
+        <w:t xml:space="preserve"> 2.0</w:t>
+      </w:r>
+    </w:p>
+    <w:p>
+      <w:pPr>
+        <w:pStyle w:val="PargrafodaLista"/>
+      </w:pPr>
+      <w:proofErr w:type="spellStart"/>
       <w:r>
         <w:t>Nome:</w:t>
       </w:r>
+      <w:r>
+        <w:t>Roberto</w:t>
+      </w:r>
+      <w:proofErr w:type="spellEnd"/>
+      <w:r>
+        <w:t xml:space="preserve"> </w:t>
+      </w:r>
+      <w:proofErr w:type="spellStart"/>
+      <w:proofErr w:type="gramStart"/>
+      <w:r>
+        <w:t>carlos</w:t>
+      </w:r>
+      <w:proofErr w:type="spellEnd"/>
+      <w:proofErr w:type="gramEnd"/>
+      <w:r>
+        <w:t xml:space="preserve"> Oliveira</w:t>
+      </w:r>
     </w:p>
     <w:p>
       <w:pPr>
@@ -386,6 +494,9 @@
       <w:r>
         <w:t>Bloco:</w:t>
       </w:r>
+      <w:r>
+        <w:t>08</w:t>
+      </w:r>
     </w:p>
     <w:p>
       <w:pPr>
@@ -394,6 +505,108 @@
       <w:r>
         <w:t>Apartamento:</w:t>
       </w:r>
+      <w:r>
+        <w:t>801</w:t>
+      </w:r>
+    </w:p>
+    <w:p>
+      <w:pPr>
+        <w:pStyle w:val="PargrafodaLista"/>
+      </w:pPr>
+      <w:r>
+        <w:t>-----------------------------------------------------------------------------------------------</w:t>
+      </w:r>
+    </w:p>
+    <w:p>
+      <w:pPr>
+        <w:pStyle w:val="PargrafodaLista"/>
+      </w:pPr>
+    </w:p>
+    <w:p>
+      <w:pPr>
+        <w:pStyle w:val="PargrafodaLista"/>
+      </w:pPr>
+      <w:r>
+        <w:t>1- Cadastro de Veículo:</w:t>
+      </w:r>
+    </w:p>
+    <w:p>
+      <w:pPr>
+        <w:pStyle w:val="PargrafodaLista"/>
+      </w:pPr>
+      <w:r>
+        <w:t>Placa:AVX9F3</w:t>
+      </w:r>
+      <w:r>
+        <w:t>5</w:t>
+      </w:r>
+    </w:p>
+    <w:p>
+      <w:pPr>
+        <w:pStyle w:val="PargrafodaLista"/>
+      </w:pPr>
+      <w:r>
+        <w:t>CPF:</w:t>
+      </w:r>
+      <w:r>
+        <w:t xml:space="preserve"> </w:t>
+      </w:r>
+      <w:r>
+        <w:t xml:space="preserve">111.444.777-35  </w:t>
+      </w:r>
+    </w:p>
+    <w:p>
+      <w:pPr>
+        <w:pStyle w:val="PargrafodaLista"/>
+      </w:pPr>
+      <w:r>
+        <w:t>Modelo:</w:t>
+      </w:r>
+      <w:r>
+        <w:t xml:space="preserve"> Onix</w:t>
+      </w:r>
+      <w:r>
+        <w:t xml:space="preserve"> 2.0</w:t>
+      </w:r>
+    </w:p>
+    <w:p>
+      <w:pPr>
+        <w:pStyle w:val="PargrafodaLista"/>
+      </w:pPr>
+      <w:proofErr w:type="spellStart"/>
+      <w:r>
+        <w:t>Nome:Silvia</w:t>
+      </w:r>
+      <w:proofErr w:type="spellEnd"/>
+      <w:r>
+        <w:t xml:space="preserve"> Maria da Silva Leão</w:t>
+      </w:r>
+    </w:p>
+    <w:p>
+      <w:pPr>
+        <w:pStyle w:val="PargrafodaLista"/>
+      </w:pPr>
+      <w:r>
+        <w:t>Bloco:15 A</w:t>
+      </w:r>
+    </w:p>
+    <w:p>
+      <w:pPr>
+        <w:pStyle w:val="PargrafodaLista"/>
+      </w:pPr>
+      <w:r>
+        <w:t>Apartamento:401</w:t>
+      </w:r>
+    </w:p>
+    <w:p>
+      <w:pPr>
+        <w:pStyle w:val="PargrafodaLista"/>
+      </w:pPr>
+    </w:p>
+    <w:p>
+      <w:pPr>
+        <w:pStyle w:val="PargrafodaLista"/>
+      </w:pPr>
     </w:p>
     <w:p>
       <w:pPr>
@@ -423,7 +636,15 @@
       </w:r>
       <w:proofErr w:type="spellEnd"/>
       <w:r>
-        <w:t xml:space="preserve"> visual com HTML,CSS, JAVASCRIPT</w:t>
+        <w:t xml:space="preserve"> visual com </w:t>
+      </w:r>
+      <w:proofErr w:type="gramStart"/>
+      <w:r>
+        <w:t>HTML,CSS</w:t>
+      </w:r>
+      <w:proofErr w:type="gramEnd"/>
+      <w:r>
+        <w:t>, JAVASCRIPT</w:t>
       </w:r>
     </w:p>
     <w:p>
@@ -667,6 +888,7 @@
       </w:pPr>
       <w:proofErr w:type="spellStart"/>
       <w:r>
+        <w:lastRenderedPageBreak/>
         <w:t>JavaScript</w:t>
       </w:r>
       <w:proofErr w:type="spellEnd"/>
@@ -764,12 +986,17 @@
         <w:t xml:space="preserve"> envia os dados via </w:t>
       </w:r>
       <w:proofErr w:type="spellStart"/>
+      <w:proofErr w:type="gramStart"/>
       <w:r>
         <w:t>fetch</w:t>
       </w:r>
       <w:proofErr w:type="spellEnd"/>
       <w:r>
-        <w:t xml:space="preserve">() para o </w:t>
+        <w:t>(</w:t>
+      </w:r>
+      <w:proofErr w:type="gramEnd"/>
+      <w:r>
+        <w:t xml:space="preserve">) para o </w:t>
       </w:r>
       <w:proofErr w:type="spellStart"/>
       <w:r>
@@ -861,7 +1088,6 @@
           <w:b/>
           <w:bCs/>
         </w:rPr>
-        <w:lastRenderedPageBreak/>
         <w:t>📌</w:t>
       </w:r>
       <w:r>
@@ -1243,12 +1469,17 @@
               <w:t xml:space="preserve">Comunicação via </w:t>
             </w:r>
             <w:proofErr w:type="spellStart"/>
+            <w:proofErr w:type="gramStart"/>
             <w:r>
               <w:t>fetch</w:t>
             </w:r>
             <w:proofErr w:type="spellEnd"/>
             <w:r>
-              <w:t>() (</w:t>
+              <w:t>(</w:t>
+            </w:r>
+            <w:proofErr w:type="gramEnd"/>
+            <w:r>
+              <w:t>) (</w:t>
             </w:r>
             <w:proofErr w:type="spellStart"/>
             <w:r>
@@ -1317,8 +1548,13 @@
               </w:rPr>
               <w:t>⚠</w:t>
             </w:r>
+            <w:proofErr w:type="gramStart"/>
             <w:r>
-              <w:t>️ Precisa melhorar</w:t>
+              <w:t>️ Precisa</w:t>
+            </w:r>
+            <w:proofErr w:type="gramEnd"/>
+            <w:r>
+              <w:t xml:space="preserve"> melhorar</w:t>
             </w:r>
           </w:p>
         </w:tc>
@@ -1337,6 +1573,7 @@
     <w:p/>
     <w:p>
       <w:r>
+        <w:lastRenderedPageBreak/>
         <w:t>Você está no caminho certo! Se quiser, posso gerar:</w:t>
       </w:r>
     </w:p>
@@ -1412,7 +1649,6 @@
     <w:p/>
     <w:p>
       <w:r>
-        <w:lastRenderedPageBreak/>
         <w:t>Atualização 22/06/2025.</w:t>
       </w:r>
       <w:r>
@@ -1428,6 +1664,556 @@
         <w:t xml:space="preserve"> estacionamento.py</w:t>
       </w:r>
     </w:p>
+    <w:p/>
+    <w:p>
+      <w:r>
+        <w:t>Data 04/07/2025</w:t>
+      </w:r>
+    </w:p>
+    <w:p>
+      <w:r>
+        <w:t>Melhora do código:</w:t>
+      </w:r>
+    </w:p>
+    <w:p/>
+    <w:p>
+      <w:r>
+        <w:t>A parte “estacionar veículos”</w:t>
+      </w:r>
+    </w:p>
+    <w:p>
+      <w:r>
+        <w:t>Corrigir.  pedir o ‘A PLACA’.</w:t>
+      </w:r>
+      <w:r>
+        <w:t xml:space="preserve"> E “</w:t>
+      </w:r>
+      <w:r>
+        <w:t>MATRICULA DO FUNCIONARIO</w:t>
+      </w:r>
+      <w:r>
+        <w:t>”</w:t>
+      </w:r>
+      <w:r>
+        <w:tab/>
+      </w:r>
+    </w:p>
+    <w:p>
+      <w:r>
+        <w:t xml:space="preserve">E retornar as informações do proprietário. COM </w:t>
+      </w:r>
+      <w:proofErr w:type="gramStart"/>
+      <w:r>
+        <w:t>“ CPF</w:t>
+      </w:r>
+      <w:proofErr w:type="gramEnd"/>
+      <w:r>
+        <w:t>, NOME,BLOCO,APARTAMENTO</w:t>
+      </w:r>
+      <w:r>
+        <w:t xml:space="preserve"> </w:t>
+      </w:r>
+      <w:r>
+        <w:t>e</w:t>
+      </w:r>
+      <w:r>
+        <w:t xml:space="preserve"> HORA DE ENTRADA’</w:t>
+      </w:r>
+    </w:p>
+    <w:p/>
+    <w:p>
+      <w:r>
+        <w:t>A parte”</w:t>
+      </w:r>
+      <w:r>
+        <w:t xml:space="preserve"> liberar o </w:t>
+      </w:r>
+      <w:proofErr w:type="spellStart"/>
+      <w:r>
+        <w:t>veiculo</w:t>
+      </w:r>
+      <w:proofErr w:type="spellEnd"/>
+      <w:r>
+        <w:t>:</w:t>
+      </w:r>
+      <w:r>
+        <w:t>”</w:t>
+      </w:r>
+    </w:p>
+    <w:p>
+      <w:r>
+        <w:t xml:space="preserve"> Corrigir pedir </w:t>
+      </w:r>
+      <w:r>
+        <w:t xml:space="preserve">“Placa do </w:t>
+      </w:r>
+      <w:proofErr w:type="spellStart"/>
+      <w:r>
+        <w:t>veiculo</w:t>
+      </w:r>
+      <w:proofErr w:type="spellEnd"/>
+      <w:r>
+        <w:t>.”</w:t>
+      </w:r>
+      <w:r>
+        <w:br/>
+        <w:t>“Matricula do funcionário.”</w:t>
+      </w:r>
+    </w:p>
+    <w:p>
+      <w:r>
+        <w:t xml:space="preserve">E retornar as informações do proprietário. COM </w:t>
+      </w:r>
+      <w:proofErr w:type="gramStart"/>
+      <w:r>
+        <w:t>“ CPF</w:t>
+      </w:r>
+      <w:proofErr w:type="gramEnd"/>
+      <w:r>
+        <w:t xml:space="preserve">, NOME,BLOCO,APARTAMENTO </w:t>
+      </w:r>
+      <w:r>
+        <w:t>e</w:t>
+      </w:r>
+      <w:r>
+        <w:t xml:space="preserve"> </w:t>
+      </w:r>
+      <w:r>
+        <w:t xml:space="preserve"> HORA DE </w:t>
+      </w:r>
+      <w:r>
+        <w:t>SAIDA</w:t>
+      </w:r>
+      <w:r>
+        <w:t>’</w:t>
+      </w:r>
+    </w:p>
+    <w:p>
+      <w:r>
+        <w:t>04/07/2025</w:t>
+      </w:r>
+    </w:p>
+    <w:p>
+      <w:r>
+        <w:t>No momento em que apertar o botão limpar os campos de escrita e ficar só as informações do proprietário.</w:t>
+      </w:r>
+    </w:p>
+    <w:p>
+      <w:r>
+        <w:t xml:space="preserve">Horário de </w:t>
+      </w:r>
+      <w:r>
+        <w:t xml:space="preserve">entrada e </w:t>
+      </w:r>
+      <w:r>
+        <w:t>saída</w:t>
+      </w:r>
+      <w:r>
+        <w:t xml:space="preserve">: Corrija para o horário de Brasília. </w:t>
+      </w:r>
+    </w:p>
+    <w:p>
+      <w:r>
+        <w:t>04/07/2025</w:t>
+      </w:r>
+    </w:p>
+    <w:p>
+      <w:r>
+        <w:t>Vamos criar históricos para área supervisor e funcionário.</w:t>
+      </w:r>
+    </w:p>
+    <w:p/>
+    <w:p/>
+    <w:p>
+      <w:r>
+        <w:t>No momento em que apertar os botões limpar a área de escrita.</w:t>
+      </w:r>
+    </w:p>
+    <w:p>
+      <w:r>
+        <w:t>Area do Supervisor:</w:t>
+      </w:r>
+    </w:p>
+    <w:p>
+      <w:r>
+        <w:t>Login confirmado com sucesso!</w:t>
+      </w:r>
+    </w:p>
+    <w:p>
+      <w:r>
+        <w:t xml:space="preserve">Nome do Supervisor. </w:t>
+      </w:r>
+    </w:p>
+    <w:p>
+      <w:r>
+        <w:t>Abrir outro</w:t>
+      </w:r>
+      <w:r>
+        <w:t xml:space="preserve"> </w:t>
+      </w:r>
+      <w:proofErr w:type="spellStart"/>
+      <w:r>
+        <w:t>paguina</w:t>
+      </w:r>
+      <w:proofErr w:type="spellEnd"/>
+      <w:r>
+        <w:t xml:space="preserve"> </w:t>
+      </w:r>
+      <w:proofErr w:type="spellStart"/>
+      <w:r>
+        <w:t>html</w:t>
+      </w:r>
+      <w:proofErr w:type="spellEnd"/>
+      <w:r>
+        <w:t xml:space="preserve"> com as funcionalidades:</w:t>
+      </w:r>
+    </w:p>
+    <w:p>
+      <w:r>
+        <w:t>Cadastro de funcionário:</w:t>
+      </w:r>
+    </w:p>
+    <w:p>
+      <w:r>
+        <w:t>Funcionários cadastrados</w:t>
+      </w:r>
+      <w:r>
+        <w:t>:</w:t>
+      </w:r>
+    </w:p>
+    <w:p>
+      <w:r>
+        <w:t>Funcionários Logados</w:t>
+      </w:r>
+    </w:p>
+    <w:p>
+      <w:r>
+        <w:t>Históricos dos serviços por matriculas.</w:t>
+      </w:r>
+    </w:p>
+    <w:p>
+      <w:r>
+        <w:br/>
+        <w:t>e informar que o login foi bem sucedido e o nome do colaborador</w:t>
+      </w:r>
+    </w:p>
+    <w:p/>
+    <w:p>
+      <w:r>
+        <w:t>No campo “funcionários logados” mostrar quem está logado, “nome Completo”.</w:t>
+      </w:r>
+    </w:p>
+    <w:p>
+      <w:r>
+        <w:t xml:space="preserve">No “histórico dos Serviços por Matricula.” Mostrar todas as atividades de entrada, saída, verificação do status </w:t>
+      </w:r>
+      <w:proofErr w:type="gramStart"/>
+      <w:r>
+        <w:t>das vaga</w:t>
+      </w:r>
+      <w:proofErr w:type="gramEnd"/>
+      <w:r>
+        <w:t xml:space="preserve">. </w:t>
+      </w:r>
+    </w:p>
+    <w:p>
+      <w:r>
+        <w:t>Quando a área ‘</w:t>
+      </w:r>
+      <w:r>
+        <w:t xml:space="preserve">área do </w:t>
+      </w:r>
+      <w:proofErr w:type="gramStart"/>
+      <w:r>
+        <w:t xml:space="preserve">Supervisor </w:t>
+      </w:r>
+      <w:r>
+        <w:t>’</w:t>
+      </w:r>
+      <w:proofErr w:type="gramEnd"/>
+      <w:r>
+        <w:t xml:space="preserve"> login confirmado com sucesso!</w:t>
+      </w:r>
+    </w:p>
+    <w:p>
+      <w:r>
+        <w:t xml:space="preserve">Limpar a área de escrita e passar para </w:t>
+      </w:r>
+      <w:proofErr w:type="gramStart"/>
+      <w:r>
+        <w:t>o próxima</w:t>
+      </w:r>
+      <w:proofErr w:type="gramEnd"/>
+      <w:r>
+        <w:t xml:space="preserve"> </w:t>
+      </w:r>
+      <w:proofErr w:type="spellStart"/>
+      <w:r>
+        <w:t>pagina</w:t>
+      </w:r>
+      <w:proofErr w:type="spellEnd"/>
+      <w:r>
+        <w:t>.</w:t>
+      </w:r>
+    </w:p>
+    <w:p>
+      <w:r>
+        <w:t xml:space="preserve">E </w:t>
+      </w:r>
+      <w:proofErr w:type="gramStart"/>
+      <w:r>
+        <w:t>retirar  ‘</w:t>
+      </w:r>
+      <w:proofErr w:type="gramEnd"/>
+      <w:r>
+        <w:t xml:space="preserve">Cadastrar Funcionário’ e ‘Funcionários Cadastrados’ desta </w:t>
+      </w:r>
+      <w:proofErr w:type="spellStart"/>
+      <w:r>
+        <w:t>pagina</w:t>
+      </w:r>
+      <w:proofErr w:type="spellEnd"/>
+      <w:r>
+        <w:t>.</w:t>
+      </w:r>
+    </w:p>
+    <w:p/>
+    <w:p/>
+    <w:p>
+      <w:r>
+        <w:t>COM 8 MINUTOS NOTIFIQUE</w:t>
+      </w:r>
+      <w:r>
+        <w:br/>
+        <w:t xml:space="preserve">ATENÇÃO QUE O TEMPO NA VAGA “X” </w:t>
+      </w:r>
+    </w:p>
+    <w:p>
+      <w:proofErr w:type="gramStart"/>
+      <w:r>
+        <w:t>ESTA</w:t>
+      </w:r>
+      <w:proofErr w:type="gramEnd"/>
+      <w:r>
+        <w:t xml:space="preserve"> ACABANDO!!!</w:t>
+      </w:r>
+    </w:p>
+    <w:p>
+      <w:r>
+        <w:t>E COM 10.</w:t>
+      </w:r>
+      <w:r>
+        <w:br/>
+        <w:t>POR FAVOR RETIRE O SEU VEICULO, OBRIGADO PELA COMPREESÃO!</w:t>
+      </w:r>
+      <w:r>
+        <w:br/>
+        <w:t>EXIBA -TODAS AS INFORMAÇOES DO CADASTRO.</w:t>
+      </w:r>
+      <w:r>
+        <w:br/>
+        <w:t xml:space="preserve">E NO FINAL “O CONDOMINIO AGRADEÇE!!!” </w:t>
+      </w:r>
+    </w:p>
+    <w:p/>
+    <w:p>
+      <w:pPr>
+        <w:rPr>
+          <w:rFonts w:ascii="Bahnschrift" w:hAnsi="Bahnschrift"/>
+          <w:i/>
+          <w:iCs/>
+        </w:rPr>
+      </w:pPr>
+      <w:r>
+        <w:rPr>
+          <w:rFonts w:ascii="Bahnschrift" w:hAnsi="Bahnschrift"/>
+          <w:i/>
+          <w:iCs/>
+        </w:rPr>
+        <w:lastRenderedPageBreak/>
+        <w:t>caixa do "TEMPO EXCEDIDO!" (#notificacoesVagas)</w:t>
+      </w:r>
+    </w:p>
+    <w:p>
+      <w:r>
+        <w:t xml:space="preserve"> a caixa de base (#notificacaoBase) </w:t>
+      </w:r>
+    </w:p>
+    <w:p/>
+    <w:p>
+      <w:r>
+        <w:t>Projeto estacionamento rotativo...</w:t>
+      </w:r>
+      <w:r>
+        <w:br/>
+        <w:t>16/07/</w:t>
+      </w:r>
+      <w:proofErr w:type="gramStart"/>
+      <w:r>
+        <w:t>2025..</w:t>
+      </w:r>
+      <w:proofErr w:type="gramEnd"/>
+    </w:p>
+    <w:p>
+      <w:r>
+        <w:t>Atualização do projeto estacionamento rotativo....</w:t>
+      </w:r>
+    </w:p>
+    <w:p>
+      <w:pPr>
+        <w:rPr>
+          <w:lang w:val="en-GB"/>
+        </w:rPr>
+      </w:pPr>
+      <w:proofErr w:type="spellStart"/>
+      <w:r>
+        <w:rPr>
+          <w:lang w:val="en-GB"/>
+        </w:rPr>
+        <w:t>Linguagem</w:t>
+      </w:r>
+      <w:proofErr w:type="spellEnd"/>
+      <w:r>
+        <w:rPr>
+          <w:lang w:val="en-GB"/>
+        </w:rPr>
+        <w:t xml:space="preserve"> </w:t>
+      </w:r>
+      <w:r>
+        <w:rPr>
+          <w:lang w:val="en-GB"/>
+        </w:rPr>
+        <w:t>“</w:t>
+      </w:r>
+      <w:proofErr w:type="spellStart"/>
+      <w:r>
+        <w:rPr>
+          <w:lang w:val="en-GB"/>
+        </w:rPr>
+        <w:t>Backand</w:t>
+      </w:r>
+      <w:proofErr w:type="spellEnd"/>
+      <w:r>
+        <w:rPr>
+          <w:lang w:val="en-GB"/>
+        </w:rPr>
+        <w:t xml:space="preserve"> </w:t>
+      </w:r>
+      <w:r>
+        <w:rPr>
+          <w:lang w:val="en-GB"/>
+        </w:rPr>
+        <w:t>python</w:t>
+      </w:r>
+      <w:r>
+        <w:rPr>
+          <w:lang w:val="en-GB"/>
+        </w:rPr>
+        <w:t>”</w:t>
+      </w:r>
+      <w:r>
+        <w:rPr>
+          <w:lang w:val="en-GB"/>
+        </w:rPr>
+        <w:t>,</w:t>
+      </w:r>
+      <w:r>
+        <w:rPr>
+          <w:lang w:val="en-GB"/>
+        </w:rPr>
+        <w:t xml:space="preserve"> “front an</w:t>
+      </w:r>
+      <w:r>
+        <w:rPr>
+          <w:lang w:val="en-GB"/>
+        </w:rPr>
+        <w:t>d</w:t>
+      </w:r>
+      <w:r>
+        <w:rPr>
+          <w:lang w:val="en-GB"/>
+        </w:rPr>
+        <w:t xml:space="preserve"> Java </w:t>
+      </w:r>
+      <w:proofErr w:type="gramStart"/>
+      <w:r>
+        <w:rPr>
+          <w:lang w:val="en-GB"/>
+        </w:rPr>
+        <w:t>script ,</w:t>
+      </w:r>
+      <w:proofErr w:type="gramEnd"/>
+      <w:r>
+        <w:rPr>
+          <w:lang w:val="en-GB"/>
+        </w:rPr>
+        <w:t xml:space="preserve"> </w:t>
+      </w:r>
+      <w:proofErr w:type="spellStart"/>
+      <w:r>
+        <w:rPr>
+          <w:lang w:val="en-GB"/>
+        </w:rPr>
+        <w:t>css</w:t>
+      </w:r>
+      <w:proofErr w:type="spellEnd"/>
+      <w:r>
+        <w:rPr>
+          <w:lang w:val="en-GB"/>
+        </w:rPr>
+        <w:t xml:space="preserve">, html, e </w:t>
+      </w:r>
+      <w:proofErr w:type="spellStart"/>
+      <w:r>
+        <w:rPr>
+          <w:lang w:val="en-GB"/>
+        </w:rPr>
+        <w:t>linguagens</w:t>
+      </w:r>
+      <w:proofErr w:type="spellEnd"/>
+      <w:r>
+        <w:rPr>
+          <w:lang w:val="en-GB"/>
+        </w:rPr>
+        <w:t xml:space="preserve"> </w:t>
+      </w:r>
+      <w:proofErr w:type="spellStart"/>
+      <w:r>
+        <w:rPr>
+          <w:lang w:val="en-GB"/>
+        </w:rPr>
+        <w:t>sugeridas</w:t>
+      </w:r>
+      <w:proofErr w:type="spellEnd"/>
+      <w:r>
+        <w:rPr>
+          <w:lang w:val="en-GB"/>
+        </w:rPr>
+        <w:t>”</w:t>
+      </w:r>
+    </w:p>
+    <w:p>
+      <w:r>
+        <w:t>Criar uma área de gestão.</w:t>
+      </w:r>
+    </w:p>
+    <w:p>
+      <w:r>
+        <w:t>Função do supervisor!</w:t>
+      </w:r>
+    </w:p>
+    <w:p>
+      <w:r>
+        <w:t xml:space="preserve">Cadastrar funcionários, com </w:t>
+      </w:r>
+    </w:p>
+    <w:p/>
+    <w:p>
+      <w:r>
+        <w:t>Histórico de ação funcionários</w:t>
+      </w:r>
+    </w:p>
+    <w:p/>
     <w:p/>
     <w:sectPr>
       <w:pgSz w:w="11906" w:h="16838"/>
@@ -2861,6 +3647,7 @@
   <w:style w:type="character" w:default="1" w:styleId="Fontepargpadro">
     <w:name w:val="Default Paragraph Font"/>
     <w:uiPriority w:val="1"/>
+    <w:semiHidden/>
     <w:unhideWhenUsed/>
   </w:style>
   <w:style w:type="table" w:default="1" w:styleId="Tabelanormal">
@@ -3471,23 +4258,6 @@
 </file>
 
 <file path=customXml/item1.xml><?xml version="1.0" encoding="utf-8"?>
-<p:properties xmlns:p="http://schemas.microsoft.com/office/2006/metadata/properties" xmlns:xsi="http://www.w3.org/2001/XMLSchema-instance" xmlns:pc="http://schemas.microsoft.com/office/infopath/2007/PartnerControls">
-  <documentManagement>
-    <_activity xmlns="9e5b6305-1b66-4a10-bd9c-9b76b1354d98" xsi:nil="true"/>
-  </documentManagement>
-</p:properties>
-</file>
-
-<file path=customXml/item2.xml><?xml version="1.0" encoding="utf-8"?>
-<?mso-contentType ?>
-<FormTemplates xmlns="http://schemas.microsoft.com/sharepoint/v3/contenttype/forms">
-  <Display>DocumentLibraryForm</Display>
-  <Edit>DocumentLibraryForm</Edit>
-  <New>DocumentLibraryForm</New>
-</FormTemplates>
-</file>
-
-<file path=customXml/item3.xml><?xml version="1.0" encoding="utf-8"?>
 <ct:contentTypeSchema xmlns:ct="http://schemas.microsoft.com/office/2006/metadata/contentType" xmlns:ma="http://schemas.microsoft.com/office/2006/metadata/properties/metaAttributes" ct:_="" ma:_="" ma:contentTypeName="Document" ma:contentTypeID="0x010100956B0D606924464599100E13B4960B76" ma:contentTypeVersion="12" ma:contentTypeDescription="Create a new document." ma:contentTypeScope="" ma:versionID="ebe20eb121b406f1e87ac3ffb1141f5b">
   <xsd:schema xmlns:xsd="http://www.w3.org/2001/XMLSchema" xmlns:xs="http://www.w3.org/2001/XMLSchema" xmlns:p="http://schemas.microsoft.com/office/2006/metadata/properties" xmlns:ns3="9e5b6305-1b66-4a10-bd9c-9b76b1354d98" targetNamespace="http://schemas.microsoft.com/office/2006/metadata/properties" ma:root="true" ma:fieldsID="e53e2e48d2a3915ef33ff1b6292232d5" ns3:_="">
     <xsd:import namespace="9e5b6305-1b66-4a10-bd9c-9b76b1354d98"/>
@@ -3681,25 +4451,24 @@
 </ct:contentTypeSchema>
 </file>
 
-<file path=customXml/itemProps1.xml><?xml version="1.0" encoding="utf-8"?>
-<ds:datastoreItem xmlns:ds="http://schemas.openxmlformats.org/officeDocument/2006/customXml" ds:itemID="{086663FE-6FD0-4198-955F-38EA80E34B7B}">
-  <ds:schemaRefs>
-    <ds:schemaRef ds:uri="http://schemas.microsoft.com/office/2006/metadata/properties"/>
-    <ds:schemaRef ds:uri="http://schemas.microsoft.com/office/infopath/2007/PartnerControls"/>
-    <ds:schemaRef ds:uri="9e5b6305-1b66-4a10-bd9c-9b76b1354d98"/>
-  </ds:schemaRefs>
-</ds:datastoreItem>
+<file path=customXml/item2.xml><?xml version="1.0" encoding="utf-8"?>
+<?mso-contentType ?>
+<FormTemplates xmlns="http://schemas.microsoft.com/sharepoint/v3/contenttype/forms">
+  <Display>DocumentLibraryForm</Display>
+  <Edit>DocumentLibraryForm</Edit>
+  <New>DocumentLibraryForm</New>
+</FormTemplates>
 </file>
 
-<file path=customXml/itemProps2.xml><?xml version="1.0" encoding="utf-8"?>
-<ds:datastoreItem xmlns:ds="http://schemas.openxmlformats.org/officeDocument/2006/customXml" ds:itemID="{E9F088D6-AB91-430E-A3D6-ADD9D9D22EE8}">
-  <ds:schemaRefs>
-    <ds:schemaRef ds:uri="http://schemas.microsoft.com/sharepoint/v3/contenttype/forms"/>
-  </ds:schemaRefs>
-</ds:datastoreItem>
+<file path=customXml/item3.xml><?xml version="1.0" encoding="utf-8"?>
+<p:properties xmlns:p="http://schemas.microsoft.com/office/2006/metadata/properties" xmlns:xsi="http://www.w3.org/2001/XMLSchema-instance" xmlns:pc="http://schemas.microsoft.com/office/infopath/2007/PartnerControls">
+  <documentManagement>
+    <_activity xmlns="9e5b6305-1b66-4a10-bd9c-9b76b1354d98" xsi:nil="true"/>
+  </documentManagement>
+</p:properties>
 </file>
 
-<file path=customXml/itemProps3.xml><?xml version="1.0" encoding="utf-8"?>
+<file path=customXml/itemProps1.xml><?xml version="1.0" encoding="utf-8"?>
 <ds:datastoreItem xmlns:ds="http://schemas.openxmlformats.org/officeDocument/2006/customXml" ds:itemID="{3731091E-9BDE-4E4B-A818-93DCA14E1F97}">
   <ds:schemaRefs>
     <ds:schemaRef ds:uri="http://schemas.microsoft.com/office/2006/metadata/contentType"/>
@@ -3715,4 +4484,22 @@
     <ds:schemaRef ds:uri="http://schemas.microsoft.com/internal/obd"/>
   </ds:schemaRefs>
 </ds:datastoreItem>
+</file>
+
+<file path=customXml/itemProps2.xml><?xml version="1.0" encoding="utf-8"?>
+<ds:datastoreItem xmlns:ds="http://schemas.openxmlformats.org/officeDocument/2006/customXml" ds:itemID="{E9F088D6-AB91-430E-A3D6-ADD9D9D22EE8}">
+  <ds:schemaRefs>
+    <ds:schemaRef ds:uri="http://schemas.microsoft.com/sharepoint/v3/contenttype/forms"/>
+  </ds:schemaRefs>
+</ds:datastoreItem>
+</file>
+
+<file path=customXml/itemProps3.xml><?xml version="1.0" encoding="utf-8"?>
+<ds:datastoreItem xmlns:ds="http://schemas.openxmlformats.org/officeDocument/2006/customXml" ds:itemID="{086663FE-6FD0-4198-955F-38EA80E34B7B}">
+  <ds:schemaRefs>
+    <ds:schemaRef ds:uri="http://schemas.microsoft.com/office/2006/metadata/properties"/>
+    <ds:schemaRef ds:uri="http://schemas.microsoft.com/office/infopath/2007/PartnerControls"/>
+    <ds:schemaRef ds:uri="9e5b6305-1b66-4a10-bd9c-9b76b1354d98"/>
+  </ds:schemaRefs>
+</ds:datastoreItem>
 </file>
</xml_diff>